<commit_message>
finished firebase ready ish
</commit_message>
<xml_diff>
--- a/public/input.docx
+++ b/public/input.docx
@@ -115,30 +115,6 @@
           <w:szCs w:val="20"/>
         </w:rPr>
       </w:pPr>
-      <w:r>
-        <w:rPr>
-          <w:rFonts w:eastAsiaTheme="minorEastAsia" w:cs="Arial"/>
-          <w:color w:val="FF0000"/>
-          <w:szCs w:val="20"/>
-        </w:rPr>
-        <w:t>{</w:t>
-      </w:r>
-      <w:r>
-        <w:rPr>
-          <w:rFonts w:eastAsiaTheme="minorEastAsia" w:cs="Arial"/>
-          <w:color w:val="FF0000"/>
-          <w:szCs w:val="20"/>
-        </w:rPr>
-        <w:t>fod</w:t>
-      </w:r>
-      <w:r>
-        <w:rPr>
-          <w:rFonts w:eastAsiaTheme="minorEastAsia" w:cs="Arial"/>
-          <w:color w:val="FF0000"/>
-          <w:szCs w:val="20"/>
-        </w:rPr>
-        <w:t>}</w:t>
-      </w:r>
     </w:p>
     <w:p>
       <w:pPr>
@@ -168,7 +144,7 @@
     <w:p>
       <w:pPr>
         <w:rPr>
-          <w:rStyle w:val="a3"/>
+          <w:rStyle w:val="Hyperlink"/>
           <w:rFonts w:eastAsiaTheme="minorEastAsia" w:cs="Arial"/>
           <w:b/>
           <w:bCs/>
@@ -179,7 +155,7 @@
       <w:hyperlink w:anchor="Qualcomm相關新聞" w:history="1">
         <w:r>
           <w:rPr>
-            <w:rStyle w:val="a3"/>
+            <w:rStyle w:val="Hyperlink"/>
             <w:rFonts w:eastAsiaTheme="minorEastAsia" w:cs="Arial"/>
             <w:b/>
             <w:bCs/>
@@ -190,7 +166,7 @@
         </w:r>
         <w:r>
           <w:rPr>
-            <w:rStyle w:val="a3"/>
+            <w:rStyle w:val="Hyperlink"/>
             <w:rFonts w:eastAsiaTheme="minorEastAsia" w:cs="Arial"/>
             <w:b/>
             <w:bCs/>
@@ -224,9 +200,11 @@
       <w:r>
         <w:t>{/</w:t>
       </w:r>
+      <w:proofErr w:type="spellStart"/>
       <w:r>
         <w:t>qualcommTOCs</w:t>
       </w:r>
+      <w:proofErr w:type="spellEnd"/>
       <w:r>
         <w:t>}</w:t>
       </w:r>
@@ -234,7 +212,7 @@
     <w:p>
       <w:pPr>
         <w:rPr>
-          <w:rStyle w:val="a3"/>
+          <w:rStyle w:val="Hyperlink"/>
           <w:rFonts w:eastAsiaTheme="minorEastAsia" w:cs="Arial"/>
           <w:b/>
           <w:bCs/>
@@ -245,7 +223,7 @@
       <w:hyperlink w:anchor="聯發科相關新聞" w:history="1">
         <w:r>
           <w:rPr>
-            <w:rStyle w:val="a3"/>
+            <w:rStyle w:val="Hyperlink"/>
             <w:rFonts w:eastAsiaTheme="minorEastAsia" w:cs="Arial"/>
             <w:b/>
             <w:bCs/>
@@ -256,7 +234,7 @@
         </w:r>
         <w:r>
           <w:rPr>
-            <w:rStyle w:val="a3"/>
+            <w:rStyle w:val="Hyperlink"/>
             <w:rFonts w:eastAsiaTheme="minorEastAsia" w:cs="Arial"/>
             <w:b/>
             <w:bCs/>
@@ -287,9 +265,11 @@
       <w:r>
         <w:t>{/</w:t>
       </w:r>
+      <w:proofErr w:type="spellStart"/>
       <w:r>
         <w:t>mediatekTOCs</w:t>
       </w:r>
+      <w:proofErr w:type="spellEnd"/>
       <w:r>
         <w:t>}</w:t>
       </w:r>
@@ -297,7 +277,7 @@
     <w:p>
       <w:pPr>
         <w:rPr>
-          <w:rStyle w:val="a3"/>
+          <w:rStyle w:val="Hyperlink"/>
           <w:rFonts w:eastAsiaTheme="minorEastAsia" w:cs="Arial"/>
           <w:b/>
           <w:bCs/>
@@ -308,7 +288,7 @@
       <w:hyperlink w:anchor="無線通訊市場相關新聞" w:history="1">
         <w:r>
           <w:rPr>
-            <w:rStyle w:val="a3"/>
+            <w:rStyle w:val="Hyperlink"/>
             <w:rFonts w:eastAsiaTheme="minorEastAsia" w:cs="Arial"/>
             <w:b/>
             <w:bCs/>
@@ -339,9 +319,11 @@
       <w:r>
         <w:t>{/</w:t>
       </w:r>
+      <w:proofErr w:type="spellStart"/>
       <w:r>
         <w:t>commuTOCs</w:t>
       </w:r>
+      <w:proofErr w:type="spellEnd"/>
       <w:r>
         <w:t>}</w:t>
       </w:r>
@@ -349,7 +331,7 @@
     <w:p>
       <w:pPr>
         <w:rPr>
-          <w:rStyle w:val="a3"/>
+          <w:rStyle w:val="Hyperlink"/>
           <w:rFonts w:eastAsiaTheme="minorEastAsia" w:cs="Arial"/>
           <w:b/>
           <w:bCs/>
@@ -360,7 +342,7 @@
       <w:hyperlink w:anchor="智慧型手機" w:history="1">
         <w:r>
           <w:rPr>
-            <w:rStyle w:val="a3"/>
+            <w:rStyle w:val="Hyperlink"/>
             <w:rFonts w:eastAsiaTheme="minorEastAsia" w:cs="Arial"/>
             <w:b/>
             <w:bCs/>
@@ -371,7 +353,7 @@
         </w:r>
         <w:r>
           <w:rPr>
-            <w:rStyle w:val="a3"/>
+            <w:rStyle w:val="Hyperlink"/>
             <w:rFonts w:eastAsiaTheme="minorEastAsia" w:cs="Arial"/>
             <w:b/>
             <w:bCs/>
@@ -382,7 +364,7 @@
         </w:r>
         <w:r>
           <w:rPr>
-            <w:rStyle w:val="a3"/>
+            <w:rStyle w:val="Hyperlink"/>
             <w:rFonts w:eastAsiaTheme="minorEastAsia" w:cs="Arial"/>
             <w:b/>
             <w:bCs/>
@@ -413,9 +395,11 @@
       <w:r>
         <w:t>{/</w:t>
       </w:r>
+      <w:proofErr w:type="spellStart"/>
       <w:r>
         <w:t>phoneTOCs</w:t>
       </w:r>
+      <w:proofErr w:type="spellEnd"/>
       <w:r>
         <w:t>}</w:t>
       </w:r>
@@ -423,7 +407,7 @@
     <w:p>
       <w:pPr>
         <w:rPr>
-          <w:rStyle w:val="a3"/>
+          <w:rStyle w:val="Hyperlink"/>
           <w:rFonts w:eastAsiaTheme="minorEastAsia" w:cs="Arial"/>
           <w:b/>
           <w:bCs/>
@@ -434,7 +418,7 @@
       <w:hyperlink w:anchor="其他業界重要訊息" w:history="1">
         <w:r>
           <w:rPr>
-            <w:rStyle w:val="a3"/>
+            <w:rStyle w:val="Hyperlink"/>
             <w:rFonts w:eastAsiaTheme="minorEastAsia" w:cs="Arial"/>
             <w:b/>
             <w:bCs/>
@@ -465,9 +449,11 @@
       <w:r>
         <w:t>{/</w:t>
       </w:r>
+      <w:proofErr w:type="spellStart"/>
       <w:r>
         <w:t>otherTOCs</w:t>
       </w:r>
+      <w:proofErr w:type="spellEnd"/>
       <w:r>
         <w:t>}</w:t>
       </w:r>
@@ -702,18 +688,36 @@
       <w:pPr>
         <w:pStyle w:val="QCT"/>
         <w:rPr>
-          <w:rStyle w:val="a3"/>
-          <w:b w:val="0"/>
-          <w:bCs w:val="0"/>
-        </w:rPr>
-      </w:pPr>
-      <w:r>
-        <w:rPr>
-          <w:rStyle w:val="a3"/>
-          <w:b w:val="0"/>
-          <w:bCs w:val="0"/>
-        </w:rPr>
-        <w:t>{url}</w:t>
+          <w:rStyle w:val="Hyperlink"/>
+          <w:b w:val="0"/>
+          <w:bCs w:val="0"/>
+        </w:rPr>
+      </w:pPr>
+      <w:r>
+        <w:rPr>
+          <w:rStyle w:val="Hyperlink"/>
+          <w:b w:val="0"/>
+          <w:bCs w:val="0"/>
+        </w:rPr>
+        <w:t>{</w:t>
+      </w:r>
+      <w:proofErr w:type="spellStart"/>
+      <w:r>
+        <w:rPr>
+          <w:rStyle w:val="Hyperlink"/>
+          <w:b w:val="0"/>
+          <w:bCs w:val="0"/>
+        </w:rPr>
+        <w:t>url</w:t>
+      </w:r>
+      <w:proofErr w:type="spellEnd"/>
+      <w:r>
+        <w:rPr>
+          <w:rStyle w:val="Hyperlink"/>
+          <w:b w:val="0"/>
+          <w:bCs w:val="0"/>
+        </w:rPr>
+        <w:t>}</w:t>
       </w:r>
     </w:p>
     <w:p>
@@ -811,7 +815,7 @@
       <w:hyperlink w:anchor="TOP" w:history="1">
         <w:r>
           <w:rPr>
-            <w:rStyle w:val="a3"/>
+            <w:rStyle w:val="Hyperlink"/>
             <w:rFonts w:eastAsiaTheme="minorEastAsia" w:cs="Arial"/>
             <w:szCs w:val="20"/>
           </w:rPr>
@@ -860,6 +864,7 @@
         </w:rPr>
         <w:t>/</w:t>
       </w:r>
+      <w:proofErr w:type="spellStart"/>
       <w:r>
         <w:rPr>
           <w:b w:val="0"/>
@@ -883,7 +888,16 @@
           <w:bCs w:val="0"/>
           <w:color w:val="auto"/>
         </w:rPr>
-        <w:t>ist}</w:t>
+        <w:t>ist</w:t>
+      </w:r>
+      <w:proofErr w:type="spellEnd"/>
+      <w:r>
+        <w:rPr>
+          <w:b w:val="0"/>
+          <w:bCs w:val="0"/>
+          <w:color w:val="auto"/>
+        </w:rPr>
+        <w:t>}</w:t>
       </w:r>
     </w:p>
     <w:p>
@@ -1079,19 +1093,39 @@
       <w:pPr>
         <w:pStyle w:val="QCT"/>
         <w:rPr>
-          <w:rStyle w:val="a3"/>
-          <w:b w:val="0"/>
-          <w:bCs w:val="0"/>
-        </w:rPr>
-      </w:pPr>
-      <w:r>
-        <w:rPr>
-          <w:rStyle w:val="a3"/>
-          <w:rFonts w:hint="eastAsia"/>
-          <w:b w:val="0"/>
-          <w:bCs w:val="0"/>
-        </w:rPr>
-        <w:t>{url}</w:t>
+          <w:rStyle w:val="Hyperlink"/>
+          <w:b w:val="0"/>
+          <w:bCs w:val="0"/>
+        </w:rPr>
+      </w:pPr>
+      <w:r>
+        <w:rPr>
+          <w:rStyle w:val="Hyperlink"/>
+          <w:rFonts w:hint="eastAsia"/>
+          <w:b w:val="0"/>
+          <w:bCs w:val="0"/>
+        </w:rPr>
+        <w:t>{</w:t>
+      </w:r>
+      <w:proofErr w:type="spellStart"/>
+      <w:r>
+        <w:rPr>
+          <w:rStyle w:val="Hyperlink"/>
+          <w:rFonts w:hint="eastAsia"/>
+          <w:b w:val="0"/>
+          <w:bCs w:val="0"/>
+        </w:rPr>
+        <w:t>url</w:t>
+      </w:r>
+      <w:proofErr w:type="spellEnd"/>
+      <w:r>
+        <w:rPr>
+          <w:rStyle w:val="Hyperlink"/>
+          <w:rFonts w:hint="eastAsia"/>
+          <w:b w:val="0"/>
+          <w:bCs w:val="0"/>
+        </w:rPr>
+        <w:t>}</w:t>
       </w:r>
     </w:p>
     <w:p>
@@ -1189,7 +1223,7 @@
       <w:hyperlink w:anchor="TOP" w:history="1">
         <w:r>
           <w:rPr>
-            <w:rStyle w:val="a3"/>
+            <w:rStyle w:val="Hyperlink"/>
             <w:rFonts w:eastAsiaTheme="minorEastAsia" w:cs="Arial"/>
             <w:szCs w:val="20"/>
           </w:rPr>
@@ -1238,6 +1272,7 @@
         </w:rPr>
         <w:t>/</w:t>
       </w:r>
+      <w:proofErr w:type="spellStart"/>
       <w:r>
         <w:rPr>
           <w:b w:val="0"/>
@@ -1261,7 +1296,16 @@
           <w:bCs w:val="0"/>
           <w:color w:val="auto"/>
         </w:rPr>
-        <w:t>ist}</w:t>
+        <w:t>ist</w:t>
+      </w:r>
+      <w:proofErr w:type="spellEnd"/>
+      <w:r>
+        <w:rPr>
+          <w:b w:val="0"/>
+          <w:bCs w:val="0"/>
+          <w:color w:val="auto"/>
+        </w:rPr>
+        <w:t>}</w:t>
       </w:r>
     </w:p>
     <w:p>
@@ -1451,19 +1495,39 @@
       <w:pPr>
         <w:pStyle w:val="QCT"/>
         <w:rPr>
-          <w:rStyle w:val="a3"/>
-          <w:b w:val="0"/>
-          <w:bCs w:val="0"/>
-        </w:rPr>
-      </w:pPr>
-      <w:r>
-        <w:rPr>
-          <w:rStyle w:val="a3"/>
-          <w:rFonts w:hint="eastAsia"/>
-          <w:b w:val="0"/>
-          <w:bCs w:val="0"/>
-        </w:rPr>
-        <w:t>{url}</w:t>
+          <w:rStyle w:val="Hyperlink"/>
+          <w:b w:val="0"/>
+          <w:bCs w:val="0"/>
+        </w:rPr>
+      </w:pPr>
+      <w:r>
+        <w:rPr>
+          <w:rStyle w:val="Hyperlink"/>
+          <w:rFonts w:hint="eastAsia"/>
+          <w:b w:val="0"/>
+          <w:bCs w:val="0"/>
+        </w:rPr>
+        <w:t>{</w:t>
+      </w:r>
+      <w:proofErr w:type="spellStart"/>
+      <w:r>
+        <w:rPr>
+          <w:rStyle w:val="Hyperlink"/>
+          <w:rFonts w:hint="eastAsia"/>
+          <w:b w:val="0"/>
+          <w:bCs w:val="0"/>
+        </w:rPr>
+        <w:t>url</w:t>
+      </w:r>
+      <w:proofErr w:type="spellEnd"/>
+      <w:r>
+        <w:rPr>
+          <w:rStyle w:val="Hyperlink"/>
+          <w:rFonts w:hint="eastAsia"/>
+          <w:b w:val="0"/>
+          <w:bCs w:val="0"/>
+        </w:rPr>
+        <w:t>}</w:t>
       </w:r>
     </w:p>
     <w:p>
@@ -1561,7 +1625,7 @@
       <w:hyperlink w:anchor="TOP" w:history="1">
         <w:r>
           <w:rPr>
-            <w:rStyle w:val="a3"/>
+            <w:rStyle w:val="Hyperlink"/>
             <w:rFonts w:eastAsiaTheme="minorEastAsia" w:cs="Arial"/>
             <w:szCs w:val="20"/>
           </w:rPr>
@@ -1610,6 +1674,7 @@
         </w:rPr>
         <w:t>/</w:t>
       </w:r>
+      <w:proofErr w:type="spellStart"/>
       <w:r>
         <w:rPr>
           <w:b w:val="0"/>
@@ -1633,7 +1698,16 @@
           <w:bCs w:val="0"/>
           <w:color w:val="auto"/>
         </w:rPr>
-        <w:t>ist}</w:t>
+        <w:t>ist</w:t>
+      </w:r>
+      <w:proofErr w:type="spellEnd"/>
+      <w:r>
+        <w:rPr>
+          <w:b w:val="0"/>
+          <w:bCs w:val="0"/>
+          <w:color w:val="auto"/>
+        </w:rPr>
+        <w:t>}</w:t>
       </w:r>
     </w:p>
     <w:p>
@@ -1845,19 +1919,39 @@
       <w:pPr>
         <w:pStyle w:val="QCT"/>
         <w:rPr>
-          <w:rStyle w:val="a3"/>
-          <w:b w:val="0"/>
-          <w:bCs w:val="0"/>
-        </w:rPr>
-      </w:pPr>
-      <w:r>
-        <w:rPr>
-          <w:rStyle w:val="a3"/>
-          <w:rFonts w:hint="eastAsia"/>
-          <w:b w:val="0"/>
-          <w:bCs w:val="0"/>
-        </w:rPr>
-        <w:t>{url}</w:t>
+          <w:rStyle w:val="Hyperlink"/>
+          <w:b w:val="0"/>
+          <w:bCs w:val="0"/>
+        </w:rPr>
+      </w:pPr>
+      <w:r>
+        <w:rPr>
+          <w:rStyle w:val="Hyperlink"/>
+          <w:rFonts w:hint="eastAsia"/>
+          <w:b w:val="0"/>
+          <w:bCs w:val="0"/>
+        </w:rPr>
+        <w:t>{</w:t>
+      </w:r>
+      <w:proofErr w:type="spellStart"/>
+      <w:r>
+        <w:rPr>
+          <w:rStyle w:val="Hyperlink"/>
+          <w:rFonts w:hint="eastAsia"/>
+          <w:b w:val="0"/>
+          <w:bCs w:val="0"/>
+        </w:rPr>
+        <w:t>url</w:t>
+      </w:r>
+      <w:proofErr w:type="spellEnd"/>
+      <w:r>
+        <w:rPr>
+          <w:rStyle w:val="Hyperlink"/>
+          <w:rFonts w:hint="eastAsia"/>
+          <w:b w:val="0"/>
+          <w:bCs w:val="0"/>
+        </w:rPr>
+        <w:t>}</w:t>
       </w:r>
     </w:p>
     <w:p>
@@ -1955,7 +2049,7 @@
       <w:hyperlink w:anchor="TOP" w:history="1">
         <w:r>
           <w:rPr>
-            <w:rStyle w:val="a3"/>
+            <w:rStyle w:val="Hyperlink"/>
             <w:rFonts w:eastAsiaTheme="minorEastAsia" w:cs="Arial"/>
             <w:szCs w:val="20"/>
           </w:rPr>
@@ -1993,7 +2087,16 @@
           <w:bCs w:val="0"/>
           <w:color w:val="auto"/>
         </w:rPr>
-        <w:t>{/phone</w:t>
+        <w:t>{/</w:t>
+      </w:r>
+      <w:proofErr w:type="spellStart"/>
+      <w:r>
+        <w:rPr>
+          <w:b w:val="0"/>
+          <w:bCs w:val="0"/>
+          <w:color w:val="auto"/>
+        </w:rPr>
+        <w:t>phone</w:t>
       </w:r>
       <w:r>
         <w:rPr>
@@ -2010,7 +2113,16 @@
           <w:bCs w:val="0"/>
           <w:color w:val="auto"/>
         </w:rPr>
-        <w:t>ist}</w:t>
+        <w:t>ist</w:t>
+      </w:r>
+      <w:proofErr w:type="spellEnd"/>
+      <w:r>
+        <w:rPr>
+          <w:b w:val="0"/>
+          <w:bCs w:val="0"/>
+          <w:color w:val="auto"/>
+        </w:rPr>
+        <w:t>}</w:t>
       </w:r>
     </w:p>
     <w:p>
@@ -2205,19 +2317,39 @@
       <w:pPr>
         <w:pStyle w:val="QCT"/>
         <w:rPr>
-          <w:rStyle w:val="a3"/>
-          <w:b w:val="0"/>
-          <w:bCs w:val="0"/>
-        </w:rPr>
-      </w:pPr>
-      <w:r>
-        <w:rPr>
-          <w:rStyle w:val="a3"/>
-          <w:rFonts w:hint="eastAsia"/>
-          <w:b w:val="0"/>
-          <w:bCs w:val="0"/>
-        </w:rPr>
-        <w:t>{url}</w:t>
+          <w:rStyle w:val="Hyperlink"/>
+          <w:b w:val="0"/>
+          <w:bCs w:val="0"/>
+        </w:rPr>
+      </w:pPr>
+      <w:r>
+        <w:rPr>
+          <w:rStyle w:val="Hyperlink"/>
+          <w:rFonts w:hint="eastAsia"/>
+          <w:b w:val="0"/>
+          <w:bCs w:val="0"/>
+        </w:rPr>
+        <w:t>{</w:t>
+      </w:r>
+      <w:proofErr w:type="spellStart"/>
+      <w:r>
+        <w:rPr>
+          <w:rStyle w:val="Hyperlink"/>
+          <w:rFonts w:hint="eastAsia"/>
+          <w:b w:val="0"/>
+          <w:bCs w:val="0"/>
+        </w:rPr>
+        <w:t>url</w:t>
+      </w:r>
+      <w:proofErr w:type="spellEnd"/>
+      <w:r>
+        <w:rPr>
+          <w:rStyle w:val="Hyperlink"/>
+          <w:rFonts w:hint="eastAsia"/>
+          <w:b w:val="0"/>
+          <w:bCs w:val="0"/>
+        </w:rPr>
+        <w:t>}</w:t>
       </w:r>
     </w:p>
     <w:p>
@@ -2315,7 +2447,7 @@
       <w:hyperlink w:anchor="TOP" w:history="1">
         <w:r>
           <w:rPr>
-            <w:rStyle w:val="a3"/>
+            <w:rStyle w:val="Hyperlink"/>
             <w:rFonts w:eastAsiaTheme="minorEastAsia" w:cs="Arial"/>
             <w:szCs w:val="20"/>
           </w:rPr>
@@ -2364,6 +2496,7 @@
         </w:rPr>
         <w:t>/</w:t>
       </w:r>
+      <w:proofErr w:type="spellStart"/>
       <w:r>
         <w:rPr>
           <w:b w:val="0"/>
@@ -2387,7 +2520,16 @@
           <w:bCs w:val="0"/>
           <w:color w:val="auto"/>
         </w:rPr>
-        <w:t>ist}</w:t>
+        <w:t>ist</w:t>
+      </w:r>
+      <w:proofErr w:type="spellEnd"/>
+      <w:r>
+        <w:rPr>
+          <w:b w:val="0"/>
+          <w:bCs w:val="0"/>
+          <w:color w:val="auto"/>
+        </w:rPr>
+        <w:t>}</w:t>
       </w:r>
     </w:p>
     <w:sectPr>
@@ -3195,22 +3337,22 @@
     <w:lsdException w:name="Unresolved Mention" w:semiHidden="1" w:unhideWhenUsed="1"/>
     <w:lsdException w:name="Smart Link" w:semiHidden="1" w:unhideWhenUsed="1"/>
   </w:latentStyles>
-  <w:style w:type="paragraph" w:default="1" w:styleId="a">
+  <w:style w:type="paragraph" w:default="1" w:styleId="Normal">
     <w:name w:val="Normal"/>
     <w:qFormat/>
     <w:rsid w:val="007B13F7"/>
     <w:rPr>
-      <w:rFonts w:ascii="Arial" w:eastAsia="新細明體" w:hAnsi="Arial" w:cs="新細明體"/>
+      <w:rFonts w:ascii="Arial" w:eastAsia="PMingLiU" w:hAnsi="Arial" w:cs="PMingLiU"/>
       <w:kern w:val="0"/>
       <w:sz w:val="20"/>
       <w:szCs w:val="24"/>
     </w:rPr>
   </w:style>
-  <w:style w:type="paragraph" w:styleId="1">
+  <w:style w:type="paragraph" w:styleId="Heading1">
     <w:name w:val="heading 1"/>
-    <w:basedOn w:val="a"/>
-    <w:next w:val="a"/>
-    <w:link w:val="10"/>
+    <w:basedOn w:val="Normal"/>
+    <w:next w:val="Normal"/>
+    <w:link w:val="Heading1Char"/>
     <w:uiPriority w:val="9"/>
     <w:qFormat/>
     <w:rsid w:val="005A22BC"/>
@@ -3228,11 +3370,11 @@
       <w:szCs w:val="52"/>
     </w:rPr>
   </w:style>
-  <w:style w:type="paragraph" w:styleId="2">
+  <w:style w:type="paragraph" w:styleId="Heading2">
     <w:name w:val="heading 2"/>
-    <w:basedOn w:val="a"/>
-    <w:next w:val="a"/>
-    <w:link w:val="20"/>
+    <w:basedOn w:val="Normal"/>
+    <w:next w:val="Normal"/>
+    <w:link w:val="Heading2Char"/>
     <w:uiPriority w:val="9"/>
     <w:unhideWhenUsed/>
     <w:qFormat/>
@@ -3250,11 +3392,11 @@
       <w:szCs w:val="48"/>
     </w:rPr>
   </w:style>
-  <w:style w:type="paragraph" w:styleId="3">
+  <w:style w:type="paragraph" w:styleId="Heading3">
     <w:name w:val="heading 3"/>
-    <w:basedOn w:val="a"/>
-    <w:next w:val="a"/>
-    <w:link w:val="30"/>
+    <w:basedOn w:val="Normal"/>
+    <w:next w:val="Normal"/>
+    <w:link w:val="Heading3Char"/>
     <w:uiPriority w:val="9"/>
     <w:semiHidden/>
     <w:unhideWhenUsed/>
@@ -3273,11 +3415,11 @@
       <w:szCs w:val="36"/>
     </w:rPr>
   </w:style>
-  <w:style w:type="paragraph" w:styleId="4">
+  <w:style w:type="paragraph" w:styleId="Heading4">
     <w:name w:val="heading 4"/>
-    <w:basedOn w:val="a"/>
-    <w:next w:val="a"/>
-    <w:link w:val="40"/>
+    <w:basedOn w:val="Normal"/>
+    <w:next w:val="Normal"/>
+    <w:link w:val="Heading4Char"/>
     <w:uiPriority w:val="9"/>
     <w:semiHidden/>
     <w:unhideWhenUsed/>
@@ -3294,11 +3436,11 @@
       <w:szCs w:val="36"/>
     </w:rPr>
   </w:style>
-  <w:style w:type="paragraph" w:styleId="6">
+  <w:style w:type="paragraph" w:styleId="Heading6">
     <w:name w:val="heading 6"/>
-    <w:basedOn w:val="a"/>
-    <w:next w:val="a"/>
-    <w:link w:val="60"/>
+    <w:basedOn w:val="Normal"/>
+    <w:next w:val="Normal"/>
+    <w:link w:val="Heading6Char"/>
     <w:uiPriority w:val="9"/>
     <w:semiHidden/>
     <w:unhideWhenUsed/>
@@ -3316,13 +3458,13 @@
       <w:szCs w:val="36"/>
     </w:rPr>
   </w:style>
-  <w:style w:type="character" w:default="1" w:styleId="a0">
+  <w:style w:type="character" w:default="1" w:styleId="DefaultParagraphFont">
     <w:name w:val="Default Paragraph Font"/>
     <w:uiPriority w:val="1"/>
     <w:semiHidden/>
     <w:unhideWhenUsed/>
   </w:style>
-  <w:style w:type="table" w:default="1" w:styleId="a1">
+  <w:style w:type="table" w:default="1" w:styleId="TableNormal">
     <w:name w:val="Normal Table"/>
     <w:uiPriority w:val="99"/>
     <w:semiHidden/>
@@ -3337,15 +3479,15 @@
       </w:tblCellMar>
     </w:tblPr>
   </w:style>
-  <w:style w:type="numbering" w:default="1" w:styleId="a2">
+  <w:style w:type="numbering" w:default="1" w:styleId="NoList">
     <w:name w:val="No List"/>
     <w:uiPriority w:val="99"/>
     <w:semiHidden/>
     <w:unhideWhenUsed/>
   </w:style>
-  <w:style w:type="character" w:styleId="a3">
+  <w:style w:type="character" w:styleId="Hyperlink">
     <w:name w:val="Hyperlink"/>
-    <w:basedOn w:val="a0"/>
+    <w:basedOn w:val="DefaultParagraphFont"/>
     <w:uiPriority w:val="99"/>
     <w:unhideWhenUsed/>
     <w:rsid w:val="0040781A"/>
@@ -3354,9 +3496,9 @@
       <w:u w:val="single"/>
     </w:rPr>
   </w:style>
-  <w:style w:type="character" w:styleId="a4">
+  <w:style w:type="character" w:styleId="FollowedHyperlink">
     <w:name w:val="FollowedHyperlink"/>
-    <w:basedOn w:val="a0"/>
+    <w:basedOn w:val="DefaultParagraphFont"/>
     <w:uiPriority w:val="99"/>
     <w:semiHidden/>
     <w:unhideWhenUsed/>
@@ -3368,7 +3510,7 @@
   </w:style>
   <w:style w:type="paragraph" w:customStyle="1" w:styleId="msonormal0">
     <w:name w:val="msonormal"/>
-    <w:basedOn w:val="a"/>
+    <w:basedOn w:val="Normal"/>
     <w:rsid w:val="0040781A"/>
     <w:pPr>
       <w:spacing w:before="100" w:beforeAutospacing="1" w:after="100" w:afterAutospacing="1"/>
@@ -3379,7 +3521,7 @@
   </w:style>
   <w:style w:type="character" w:customStyle="1" w:styleId="emailstyle18">
     <w:name w:val="emailstyle18"/>
-    <w:basedOn w:val="a0"/>
+    <w:basedOn w:val="DefaultParagraphFont"/>
     <w:semiHidden/>
     <w:rsid w:val="0040781A"/>
     <w:rPr>
@@ -3389,7 +3531,7 @@
   </w:style>
   <w:style w:type="character" w:customStyle="1" w:styleId="emailstyle19">
     <w:name w:val="emailstyle19"/>
-    <w:basedOn w:val="a0"/>
+    <w:basedOn w:val="DefaultParagraphFont"/>
     <w:semiHidden/>
     <w:rsid w:val="0040781A"/>
     <w:rPr>
@@ -3397,9 +3539,9 @@
       <w:color w:val="auto"/>
     </w:rPr>
   </w:style>
-  <w:style w:type="character" w:styleId="a5">
+  <w:style w:type="character" w:styleId="UnresolvedMention">
     <w:name w:val="Unresolved Mention"/>
-    <w:basedOn w:val="a0"/>
+    <w:basedOn w:val="DefaultParagraphFont"/>
     <w:uiPriority w:val="99"/>
     <w:semiHidden/>
     <w:unhideWhenUsed/>
@@ -3409,11 +3551,11 @@
       <w:shd w:val="clear" w:color="auto" w:fill="E6E6E6"/>
     </w:rPr>
   </w:style>
-  <w:style w:type="paragraph" w:styleId="a6">
+  <w:style w:type="paragraph" w:styleId="Date">
     <w:name w:val="Date"/>
-    <w:basedOn w:val="a"/>
-    <w:next w:val="a"/>
-    <w:link w:val="a7"/>
+    <w:basedOn w:val="Normal"/>
+    <w:next w:val="Normal"/>
+    <w:link w:val="DateChar"/>
     <w:uiPriority w:val="99"/>
     <w:semiHidden/>
     <w:unhideWhenUsed/>
@@ -3422,24 +3564,24 @@
       <w:jc w:val="right"/>
     </w:pPr>
   </w:style>
-  <w:style w:type="character" w:customStyle="1" w:styleId="a7">
-    <w:name w:val="日期 字元"/>
-    <w:basedOn w:val="a0"/>
-    <w:link w:val="a6"/>
+  <w:style w:type="character" w:customStyle="1" w:styleId="DateChar">
+    <w:name w:val="Date Char"/>
+    <w:basedOn w:val="DefaultParagraphFont"/>
+    <w:link w:val="Date"/>
     <w:uiPriority w:val="99"/>
     <w:semiHidden/>
     <w:rsid w:val="00B6063C"/>
     <w:rPr>
-      <w:rFonts w:ascii="Calibri" w:eastAsia="新細明體" w:hAnsi="Calibri" w:cs="新細明體"/>
+      <w:rFonts w:ascii="Calibri" w:eastAsia="PMingLiU" w:hAnsi="Calibri" w:cs="PMingLiU"/>
       <w:kern w:val="0"/>
       <w:szCs w:val="24"/>
       <w:lang w:eastAsia="zh-CN"/>
     </w:rPr>
   </w:style>
-  <w:style w:type="paragraph" w:styleId="a8">
+  <w:style w:type="paragraph" w:styleId="Header">
     <w:name w:val="header"/>
-    <w:basedOn w:val="a"/>
-    <w:link w:val="a9"/>
+    <w:basedOn w:val="Normal"/>
+    <w:link w:val="HeaderChar"/>
     <w:uiPriority w:val="99"/>
     <w:unhideWhenUsed/>
     <w:rsid w:val="00E066B6"/>
@@ -3454,24 +3596,24 @@
       <w:szCs w:val="20"/>
     </w:rPr>
   </w:style>
-  <w:style w:type="character" w:customStyle="1" w:styleId="a9">
-    <w:name w:val="頁首 字元"/>
-    <w:basedOn w:val="a0"/>
-    <w:link w:val="a8"/>
+  <w:style w:type="character" w:customStyle="1" w:styleId="HeaderChar">
+    <w:name w:val="Header Char"/>
+    <w:basedOn w:val="DefaultParagraphFont"/>
+    <w:link w:val="Header"/>
     <w:uiPriority w:val="99"/>
     <w:rsid w:val="00E066B6"/>
     <w:rPr>
-      <w:rFonts w:ascii="Calibri" w:eastAsia="新細明體" w:hAnsi="Calibri" w:cs="新細明體"/>
+      <w:rFonts w:ascii="Calibri" w:eastAsia="PMingLiU" w:hAnsi="Calibri" w:cs="PMingLiU"/>
       <w:kern w:val="0"/>
       <w:sz w:val="20"/>
       <w:szCs w:val="20"/>
       <w:lang w:eastAsia="zh-CN"/>
     </w:rPr>
   </w:style>
-  <w:style w:type="paragraph" w:styleId="aa">
+  <w:style w:type="paragraph" w:styleId="Footer">
     <w:name w:val="footer"/>
-    <w:basedOn w:val="a"/>
-    <w:link w:val="ab"/>
+    <w:basedOn w:val="Normal"/>
+    <w:link w:val="FooterChar"/>
     <w:uiPriority w:val="99"/>
     <w:unhideWhenUsed/>
     <w:rsid w:val="00E066B6"/>
@@ -3486,14 +3628,14 @@
       <w:szCs w:val="20"/>
     </w:rPr>
   </w:style>
-  <w:style w:type="character" w:customStyle="1" w:styleId="ab">
-    <w:name w:val="頁尾 字元"/>
-    <w:basedOn w:val="a0"/>
-    <w:link w:val="aa"/>
+  <w:style w:type="character" w:customStyle="1" w:styleId="FooterChar">
+    <w:name w:val="Footer Char"/>
+    <w:basedOn w:val="DefaultParagraphFont"/>
+    <w:link w:val="Footer"/>
     <w:uiPriority w:val="99"/>
     <w:rsid w:val="00E066B6"/>
     <w:rPr>
-      <w:rFonts w:ascii="Calibri" w:eastAsia="新細明體" w:hAnsi="Calibri" w:cs="新細明體"/>
+      <w:rFonts w:ascii="Calibri" w:eastAsia="PMingLiU" w:hAnsi="Calibri" w:cs="PMingLiU"/>
       <w:kern w:val="0"/>
       <w:sz w:val="20"/>
       <w:szCs w:val="20"/>
@@ -3502,7 +3644,7 @@
   </w:style>
   <w:style w:type="paragraph" w:customStyle="1" w:styleId="QCT">
     <w:name w:val="QCT"/>
-    <w:basedOn w:val="a"/>
+    <w:basedOn w:val="Normal"/>
     <w:link w:val="QCT0"/>
     <w:qFormat/>
     <w:rsid w:val="001466D6"/>
@@ -3516,7 +3658,7 @@
   </w:style>
   <w:style w:type="character" w:customStyle="1" w:styleId="QCT0">
     <w:name w:val="QCT 字元"/>
-    <w:basedOn w:val="a0"/>
+    <w:basedOn w:val="DefaultParagraphFont"/>
     <w:link w:val="QCT"/>
     <w:rsid w:val="001466D6"/>
     <w:rPr>
@@ -3529,9 +3671,9 @@
       <w:szCs w:val="20"/>
     </w:rPr>
   </w:style>
-  <w:style w:type="paragraph" w:styleId="ac">
+  <w:style w:type="paragraph" w:styleId="ListParagraph">
     <w:name w:val="List Paragraph"/>
-    <w:basedOn w:val="a"/>
+    <w:basedOn w:val="Normal"/>
     <w:uiPriority w:val="34"/>
     <w:qFormat/>
     <w:rsid w:val="007F067A"/>
@@ -3539,9 +3681,9 @@
       <w:ind w:leftChars="200" w:left="480"/>
     </w:pPr>
   </w:style>
-  <w:style w:type="character" w:styleId="ad">
+  <w:style w:type="character" w:styleId="CommentReference">
     <w:name w:val="annotation reference"/>
-    <w:basedOn w:val="a0"/>
+    <w:basedOn w:val="DefaultParagraphFont"/>
     <w:uiPriority w:val="99"/>
     <w:semiHidden/>
     <w:unhideWhenUsed/>
@@ -3551,34 +3693,34 @@
       <w:szCs w:val="18"/>
     </w:rPr>
   </w:style>
-  <w:style w:type="paragraph" w:styleId="ae">
+  <w:style w:type="paragraph" w:styleId="CommentText">
     <w:name w:val="annotation text"/>
-    <w:basedOn w:val="a"/>
-    <w:link w:val="af"/>
+    <w:basedOn w:val="Normal"/>
+    <w:link w:val="CommentTextChar"/>
     <w:uiPriority w:val="99"/>
     <w:semiHidden/>
     <w:unhideWhenUsed/>
     <w:rsid w:val="00C315FB"/>
   </w:style>
-  <w:style w:type="character" w:customStyle="1" w:styleId="af">
-    <w:name w:val="註解文字 字元"/>
-    <w:basedOn w:val="a0"/>
-    <w:link w:val="ae"/>
+  <w:style w:type="character" w:customStyle="1" w:styleId="CommentTextChar">
+    <w:name w:val="Comment Text Char"/>
+    <w:basedOn w:val="DefaultParagraphFont"/>
+    <w:link w:val="CommentText"/>
     <w:uiPriority w:val="99"/>
     <w:semiHidden/>
     <w:rsid w:val="00C315FB"/>
     <w:rPr>
-      <w:rFonts w:ascii="Calibri" w:eastAsia="新細明體" w:hAnsi="Calibri" w:cs="新細明體"/>
+      <w:rFonts w:ascii="Calibri" w:eastAsia="PMingLiU" w:hAnsi="Calibri" w:cs="PMingLiU"/>
       <w:kern w:val="0"/>
       <w:szCs w:val="24"/>
       <w:lang w:eastAsia="zh-CN"/>
     </w:rPr>
   </w:style>
-  <w:style w:type="paragraph" w:styleId="af0">
+  <w:style w:type="paragraph" w:styleId="CommentSubject">
     <w:name w:val="annotation subject"/>
-    <w:basedOn w:val="ae"/>
-    <w:next w:val="ae"/>
-    <w:link w:val="af1"/>
+    <w:basedOn w:val="CommentText"/>
+    <w:next w:val="CommentText"/>
+    <w:link w:val="CommentSubjectChar"/>
     <w:uiPriority w:val="99"/>
     <w:semiHidden/>
     <w:unhideWhenUsed/>
@@ -3588,15 +3730,15 @@
       <w:bCs/>
     </w:rPr>
   </w:style>
-  <w:style w:type="character" w:customStyle="1" w:styleId="af1">
-    <w:name w:val="註解主旨 字元"/>
-    <w:basedOn w:val="af"/>
-    <w:link w:val="af0"/>
+  <w:style w:type="character" w:customStyle="1" w:styleId="CommentSubjectChar">
+    <w:name w:val="Comment Subject Char"/>
+    <w:basedOn w:val="CommentTextChar"/>
+    <w:link w:val="CommentSubject"/>
     <w:uiPriority w:val="99"/>
     <w:semiHidden/>
     <w:rsid w:val="00C315FB"/>
     <w:rPr>
-      <w:rFonts w:ascii="Calibri" w:eastAsia="新細明體" w:hAnsi="Calibri" w:cs="新細明體"/>
+      <w:rFonts w:ascii="Calibri" w:eastAsia="PMingLiU" w:hAnsi="Calibri" w:cs="PMingLiU"/>
       <w:b/>
       <w:bCs/>
       <w:kern w:val="0"/>
@@ -3604,10 +3746,10 @@
       <w:lang w:eastAsia="zh-CN"/>
     </w:rPr>
   </w:style>
-  <w:style w:type="character" w:customStyle="1" w:styleId="20">
-    <w:name w:val="標題 2 字元"/>
-    <w:basedOn w:val="a0"/>
-    <w:link w:val="2"/>
+  <w:style w:type="character" w:customStyle="1" w:styleId="Heading2Char">
+    <w:name w:val="Heading 2 Char"/>
+    <w:basedOn w:val="DefaultParagraphFont"/>
+    <w:link w:val="Heading2"/>
     <w:uiPriority w:val="9"/>
     <w:rsid w:val="00E31B9D"/>
     <w:rPr>
@@ -3620,9 +3762,9 @@
       <w:lang w:eastAsia="zh-CN"/>
     </w:rPr>
   </w:style>
-  <w:style w:type="character" w:styleId="af2">
+  <w:style w:type="character" w:styleId="BookTitle">
     <w:name w:val="Book Title"/>
-    <w:basedOn w:val="a0"/>
+    <w:basedOn w:val="DefaultParagraphFont"/>
     <w:uiPriority w:val="33"/>
     <w:qFormat/>
     <w:rsid w:val="002E4E4C"/>
@@ -3634,10 +3776,10 @@
       <w:spacing w:val="5"/>
     </w:rPr>
   </w:style>
-  <w:style w:type="character" w:customStyle="1" w:styleId="10">
-    <w:name w:val="標題 1 字元"/>
-    <w:basedOn w:val="a0"/>
-    <w:link w:val="1"/>
+  <w:style w:type="character" w:customStyle="1" w:styleId="Heading1Char">
+    <w:name w:val="Heading 1 Char"/>
+    <w:basedOn w:val="DefaultParagraphFont"/>
+    <w:link w:val="Heading1"/>
     <w:uiPriority w:val="9"/>
     <w:rsid w:val="005A22BC"/>
     <w:rPr>
@@ -3650,10 +3792,10 @@
       <w:lang w:eastAsia="zh-CN"/>
     </w:rPr>
   </w:style>
-  <w:style w:type="character" w:customStyle="1" w:styleId="40">
-    <w:name w:val="標題 4 字元"/>
-    <w:basedOn w:val="a0"/>
-    <w:link w:val="4"/>
+  <w:style w:type="character" w:customStyle="1" w:styleId="Heading4Char">
+    <w:name w:val="Heading 4 Char"/>
+    <w:basedOn w:val="DefaultParagraphFont"/>
+    <w:link w:val="Heading4"/>
     <w:uiPriority w:val="9"/>
     <w:semiHidden/>
     <w:rsid w:val="007518DC"/>
@@ -3665,10 +3807,10 @@
       <w:lang w:eastAsia="zh-CN"/>
     </w:rPr>
   </w:style>
-  <w:style w:type="character" w:customStyle="1" w:styleId="60">
-    <w:name w:val="標題 6 字元"/>
-    <w:basedOn w:val="a0"/>
-    <w:link w:val="6"/>
+  <w:style w:type="character" w:customStyle="1" w:styleId="Heading6Char">
+    <w:name w:val="Heading 6 Char"/>
+    <w:basedOn w:val="DefaultParagraphFont"/>
+    <w:link w:val="Heading6"/>
     <w:uiPriority w:val="9"/>
     <w:semiHidden/>
     <w:rsid w:val="00CB68D8"/>
@@ -3680,10 +3822,10 @@
       <w:lang w:eastAsia="zh-CN"/>
     </w:rPr>
   </w:style>
-  <w:style w:type="character" w:customStyle="1" w:styleId="30">
-    <w:name w:val="標題 3 字元"/>
-    <w:basedOn w:val="a0"/>
-    <w:link w:val="3"/>
+  <w:style w:type="character" w:customStyle="1" w:styleId="Heading3Char">
+    <w:name w:val="Heading 3 Char"/>
+    <w:basedOn w:val="DefaultParagraphFont"/>
+    <w:link w:val="Heading3"/>
     <w:uiPriority w:val="9"/>
     <w:semiHidden/>
     <w:rsid w:val="00B7655C"/>

</xml_diff>